<commit_message>
Avances al 3 de Abril
Se avanzaron las correcciones de ccc, falta terminar discusión con
temas de tabs abiertos en Chrome y falta Resumen
</commit_message>
<xml_diff>
--- a/Escenario 1. Gestor. Ana.docx
+++ b/Escenario 1. Gestor. Ana.docx
@@ -1,108 +1,131 @@
 
 <file path=word/document.xml><?xml version="1.0" encoding="utf-8"?>
-<w:document xmlns:wpc="http://schemas.microsoft.com/office/word/2010/wordprocessingCanvas" xmlns:mo="http://schemas.microsoft.com/office/mac/office/2008/main" xmlns:mc="http://schemas.openxmlformats.org/markup-compatibility/2006" xmlns:mv="urn:schemas-microsoft-com:mac:vml" xmlns:o="urn:schemas-microsoft-com:office:office" xmlns:r="http://schemas.openxmlformats.org/officeDocument/2006/relationships" xmlns:m="http://schemas.openxmlformats.org/officeDocument/2006/math" xmlns:v="urn:schemas-microsoft-com:vml" xmlns:wp14="http://schemas.microsoft.com/office/word/2010/wordprocessingDrawing" xmlns:wp="http://schemas.openxmlformats.org/drawingml/2006/wordprocessingDrawing" xmlns:w10="urn:schemas-microsoft-com:office:word" xmlns:w="http://schemas.openxmlformats.org/wordprocessingml/2006/main" xmlns:w14="http://schemas.microsoft.com/office/word/2010/wordml" xmlns:w15="http://schemas.microsoft.com/office/word/2012/wordml" xmlns:wpg="http://schemas.microsoft.com/office/word/2010/wordprocessingGroup" xmlns:wpi="http://schemas.microsoft.com/office/word/2010/wordprocessingInk" xmlns:wne="http://schemas.microsoft.com/office/word/2006/wordml" xmlns:wps="http://schemas.microsoft.com/office/word/2010/wordprocessingShape" mc:Ignorable="w14 w15 wp14">
+<w:document xmlns:wpc="http://schemas.microsoft.com/office/word/2010/wordprocessingCanvas" xmlns:cx="http://schemas.microsoft.com/office/drawing/2014/chartex" xmlns:cx1="http://schemas.microsoft.com/office/drawing/2015/9/8/chartex" xmlns:cx2="http://schemas.microsoft.com/office/drawing/2015/10/21/chartex" xmlns:cx3="http://schemas.microsoft.com/office/drawing/2016/5/9/chartex" xmlns:cx4="http://schemas.microsoft.com/office/drawing/2016/5/10/chartex" xmlns:cx5="http://schemas.microsoft.com/office/drawing/2016/5/11/chartex" xmlns:cx6="http://schemas.microsoft.com/office/drawing/2016/5/12/chartex" xmlns:cx7="http://schemas.microsoft.com/office/drawing/2016/5/13/chartex" xmlns:cx8="http://schemas.microsoft.com/office/drawing/2016/5/14/chartex" xmlns:mc="http://schemas.openxmlformats.org/markup-compatibility/2006" xmlns:aink="http://schemas.microsoft.com/office/drawing/2016/ink" xmlns:am3d="http://schemas.microsoft.com/office/drawing/2017/model3d" xmlns:o="urn:schemas-microsoft-com:office:office" xmlns:r="http://schemas.openxmlformats.org/officeDocument/2006/relationships" xmlns:m="http://schemas.openxmlformats.org/officeDocument/2006/math" xmlns:v="urn:schemas-microsoft-com:vml" xmlns:wp14="http://schemas.microsoft.com/office/word/2010/wordprocessingDrawing" xmlns:wp="http://schemas.openxmlformats.org/drawingml/2006/wordprocessingDrawing" xmlns:w10="urn:schemas-microsoft-com:office:word" xmlns:w="http://schemas.openxmlformats.org/wordprocessingml/2006/main" xmlns:w14="http://schemas.microsoft.com/office/word/2010/wordml" xmlns:w15="http://schemas.microsoft.com/office/word/2012/wordml" xmlns:w16cid="http://schemas.microsoft.com/office/word/2016/wordml/cid" xmlns:w16se="http://schemas.microsoft.com/office/word/2015/wordml/symex" xmlns:wpg="http://schemas.microsoft.com/office/word/2010/wordprocessingGroup" xmlns:wpi="http://schemas.microsoft.com/office/word/2010/wordprocessingInk" xmlns:wne="http://schemas.microsoft.com/office/word/2006/wordml" xmlns:wps="http://schemas.microsoft.com/office/word/2010/wordprocessingShape" mc:Ignorable="w14 w15 w16se w16cid wp14">
   <w:body>
     <w:p>
       <w:pPr>
-        <w:rPr>
+        <w:spacing w:line="360" w:lineRule="auto"/>
+        <w:outlineLvl w:val="0"/>
+        <w:rPr>
+          <w:rFonts w:ascii="Times New Roman" w:hAnsi="Times New Roman" w:cs="Times New Roman"/>
           <w:lang w:val="es-ES"/>
         </w:rPr>
       </w:pPr>
       <w:r>
         <w:rPr>
+          <w:rFonts w:ascii="Times New Roman" w:hAnsi="Times New Roman" w:cs="Times New Roman"/>
           <w:lang w:val="es-ES"/>
         </w:rPr>
         <w:t>Escenario 1</w:t>
       </w:r>
       <w:r>
         <w:rPr>
-          <w:lang w:val="es-ES"/>
-        </w:rPr>
-        <w:t xml:space="preserve">. Gestor de IPRESS. </w:t>
-      </w:r>
-      <w:r>
-        <w:rPr>
-          <w:lang w:val="es-ES"/>
-        </w:rPr>
-        <w:t>Ana ‘La Productiva’</w:t>
-      </w:r>
-      <w:r>
-        <w:rPr>
-          <w:lang w:val="es-ES"/>
-        </w:rPr>
-        <w:t>.</w:t>
+          <w:rFonts w:ascii="Times New Roman" w:hAnsi="Times New Roman" w:cs="Times New Roman"/>
+          <w:lang w:val="es-ES"/>
+        </w:rPr>
+        <w:t>. Gestor de IPRES</w:t>
+      </w:r>
+      <w:bookmarkStart w:id="0" w:name="_GoBack"/>
+      <w:bookmarkEnd w:id="0"/>
+      <w:r>
+        <w:rPr>
+          <w:rFonts w:ascii="Times New Roman" w:hAnsi="Times New Roman" w:cs="Times New Roman"/>
+          <w:lang w:val="es-ES"/>
+        </w:rPr>
+        <w:t xml:space="preserve">S. </w:t>
+      </w:r>
+      <w:r>
+        <w:rPr>
+          <w:rFonts w:ascii="Times New Roman" w:hAnsi="Times New Roman" w:cs="Times New Roman"/>
+          <w:lang w:val="es-ES"/>
+        </w:rPr>
+        <w:t>Ana ‘La Productiva’.</w:t>
       </w:r>
     </w:p>
     <w:p>
       <w:pPr>
-        <w:rPr>
+        <w:spacing w:line="360" w:lineRule="auto"/>
+        <w:rPr>
+          <w:rFonts w:ascii="Times New Roman" w:hAnsi="Times New Roman" w:cs="Times New Roman"/>
           <w:lang w:val="es-ES"/>
         </w:rPr>
       </w:pPr>
     </w:p>
     <w:p>
       <w:pPr>
+        <w:spacing w:line="360" w:lineRule="auto"/>
         <w:jc w:val="both"/>
         <w:rPr>
+          <w:rFonts w:ascii="Times New Roman" w:hAnsi="Times New Roman" w:cs="Times New Roman"/>
           <w:lang w:val="es-ES"/>
         </w:rPr>
       </w:pPr>
       <w:r>
         <w:rPr>
+          <w:rFonts w:ascii="Times New Roman" w:hAnsi="Times New Roman" w:cs="Times New Roman"/>
           <w:lang w:val="es-ES"/>
         </w:rPr>
         <w:t xml:space="preserve">Ana es directora general de un hospital </w:t>
       </w:r>
       <w:r>
         <w:rPr>
+          <w:rFonts w:ascii="Times New Roman" w:hAnsi="Times New Roman" w:cs="Times New Roman"/>
           <w:lang w:val="es-ES"/>
         </w:rPr>
         <w:t xml:space="preserve">de categoría III-1 desde hace 4 meses. Ella se caracteriza por ser una persona muy proactiva que le interesa </w:t>
       </w:r>
       <w:r>
         <w:rPr>
+          <w:rFonts w:ascii="Times New Roman" w:hAnsi="Times New Roman" w:cs="Times New Roman"/>
           <w:lang w:val="es-ES"/>
         </w:rPr>
         <w:t>implementar mejoras en donde trabaje</w:t>
       </w:r>
       <w:r>
         <w:rPr>
+          <w:rFonts w:ascii="Times New Roman" w:hAnsi="Times New Roman" w:cs="Times New Roman"/>
           <w:lang w:val="es-ES"/>
         </w:rPr>
         <w:t>. Ella es médico de profesión con especialización en Endocrinología y cuenta con estudios de postgrado en Gestión en Salud</w:t>
       </w:r>
       <w:r>
         <w:rPr>
+          <w:rFonts w:ascii="Times New Roman" w:hAnsi="Times New Roman" w:cs="Times New Roman"/>
           <w:lang w:val="es-ES"/>
         </w:rPr>
         <w:t xml:space="preserve">, por eso considera </w:t>
       </w:r>
       <w:r>
         <w:rPr>
+          <w:rFonts w:ascii="Times New Roman" w:hAnsi="Times New Roman" w:cs="Times New Roman"/>
           <w:lang w:val="es-ES"/>
         </w:rPr>
         <w:t xml:space="preserve">que </w:t>
       </w:r>
       <w:r>
         <w:rPr>
+          <w:rFonts w:ascii="Times New Roman" w:hAnsi="Times New Roman" w:cs="Times New Roman"/>
           <w:lang w:val="es-ES"/>
         </w:rPr>
         <w:t>está</w:t>
       </w:r>
       <w:r>
         <w:rPr>
+          <w:rFonts w:ascii="Times New Roman" w:hAnsi="Times New Roman" w:cs="Times New Roman"/>
           <w:lang w:val="es-ES"/>
         </w:rPr>
         <w:t xml:space="preserve"> capacitada para desempeñarse como directora de un hospital. Esta es su primer</w:t>
       </w:r>
       <w:r>
         <w:rPr>
+          <w:rFonts w:ascii="Times New Roman" w:hAnsi="Times New Roman" w:cs="Times New Roman"/>
           <w:lang w:val="es-ES"/>
         </w:rPr>
         <w:t>a</w:t>
       </w:r>
       <w:r>
         <w:rPr>
+          <w:rFonts w:ascii="Times New Roman" w:hAnsi="Times New Roman" w:cs="Times New Roman"/>
           <w:lang w:val="es-ES"/>
         </w:rPr>
         <w:t xml:space="preserve"> experiencia a cargo de un hospital de esta categoría y tiene muchas ganas de presentar mejoras durante el primer año de su gestión. </w:t>
@@ -110,232 +133,270 @@
     </w:p>
     <w:p>
       <w:pPr>
-        <w:rPr>
+        <w:spacing w:line="360" w:lineRule="auto"/>
+        <w:rPr>
+          <w:rFonts w:ascii="Times New Roman" w:hAnsi="Times New Roman" w:cs="Times New Roman"/>
           <w:lang w:val="es-ES"/>
         </w:rPr>
       </w:pPr>
     </w:p>
     <w:p>
       <w:pPr>
+        <w:spacing w:line="360" w:lineRule="auto"/>
         <w:jc w:val="both"/>
         <w:rPr>
+          <w:rFonts w:ascii="Times New Roman" w:hAnsi="Times New Roman" w:cs="Times New Roman"/>
           <w:lang w:val="es-ES"/>
         </w:rPr>
       </w:pPr>
       <w:r>
         <w:rPr>
+          <w:rFonts w:ascii="Times New Roman" w:hAnsi="Times New Roman" w:cs="Times New Roman"/>
           <w:lang w:val="es-ES"/>
         </w:rPr>
         <w:t>Cuando Ana empezó a desempeñarse como directora general, tuvo varios problemas que solucionar con el presupuesto</w:t>
       </w:r>
       <w:r>
         <w:rPr>
+          <w:rFonts w:ascii="Times New Roman" w:hAnsi="Times New Roman" w:cs="Times New Roman"/>
           <w:lang w:val="es-ES"/>
         </w:rPr>
         <w:t xml:space="preserve"> manejado por la gestión anterior</w:t>
       </w:r>
       <w:r>
         <w:rPr>
+          <w:rFonts w:ascii="Times New Roman" w:hAnsi="Times New Roman" w:cs="Times New Roman"/>
           <w:lang w:val="es-ES"/>
         </w:rPr>
         <w:t>. Ahora que ella cuenta con presupuesto para hacer mejoras tiene como meta persona darle un buen uso y no hacer malgasto de dicho presupuesto. Cuando Ana se reunió</w:t>
       </w:r>
       <w:r>
         <w:rPr>
+          <w:rFonts w:ascii="Times New Roman" w:hAnsi="Times New Roman" w:cs="Times New Roman"/>
           <w:lang w:val="es-ES"/>
         </w:rPr>
         <w:t xml:space="preserve"> con los jefes de todos los departamentos para poder proponer mejoras, se dio cuenta que muchos tenían ideas diferentes sobre </w:t>
       </w:r>
       <w:r>
         <w:rPr>
+          <w:rFonts w:ascii="Times New Roman" w:hAnsi="Times New Roman" w:cs="Times New Roman"/>
           <w:lang w:val="es-ES"/>
         </w:rPr>
         <w:t>cómo</w:t>
       </w:r>
       <w:r>
         <w:rPr>
+          <w:rFonts w:ascii="Times New Roman" w:hAnsi="Times New Roman" w:cs="Times New Roman"/>
           <w:lang w:val="es-ES"/>
         </w:rPr>
         <w:t xml:space="preserve"> y en </w:t>
       </w:r>
       <w:r>
         <w:rPr>
+          <w:rFonts w:ascii="Times New Roman" w:hAnsi="Times New Roman" w:cs="Times New Roman"/>
           <w:lang w:val="es-ES"/>
         </w:rPr>
         <w:t>qué</w:t>
       </w:r>
       <w:r>
         <w:rPr>
+          <w:rFonts w:ascii="Times New Roman" w:hAnsi="Times New Roman" w:cs="Times New Roman"/>
           <w:lang w:val="es-ES"/>
         </w:rPr>
         <w:t xml:space="preserve"> servicio debería utilizarse el presupuesto de forma inmediata, </w:t>
       </w:r>
       <w:r>
         <w:rPr>
+          <w:rFonts w:ascii="Times New Roman" w:hAnsi="Times New Roman" w:cs="Times New Roman"/>
           <w:lang w:val="es-ES"/>
         </w:rPr>
         <w:t>lo cual hizo que Ana no supiera como priorizar</w:t>
       </w:r>
       <w:r>
         <w:rPr>
+          <w:rFonts w:ascii="Times New Roman" w:hAnsi="Times New Roman" w:cs="Times New Roman"/>
           <w:lang w:val="es-ES"/>
         </w:rPr>
         <w:t xml:space="preserve"> las mejoras</w:t>
       </w:r>
       <w:r>
         <w:rPr>
+          <w:rFonts w:ascii="Times New Roman" w:hAnsi="Times New Roman" w:cs="Times New Roman"/>
           <w:lang w:val="es-ES"/>
         </w:rPr>
         <w:t>. Esto</w:t>
       </w:r>
       <w:r>
         <w:rPr>
+          <w:rFonts w:ascii="Times New Roman" w:hAnsi="Times New Roman" w:cs="Times New Roman"/>
           <w:lang w:val="es-ES"/>
         </w:rPr>
         <w:t xml:space="preserve"> hizo que Ana pensará</w:t>
       </w:r>
       <w:r>
         <w:rPr>
+          <w:rFonts w:ascii="Times New Roman" w:hAnsi="Times New Roman" w:cs="Times New Roman"/>
           <w:lang w:val="es-ES"/>
         </w:rPr>
         <w:t xml:space="preserve"> que </w:t>
       </w:r>
       <w:r>
         <w:rPr>
+          <w:rFonts w:ascii="Times New Roman" w:hAnsi="Times New Roman" w:cs="Times New Roman"/>
           <w:lang w:val="es-ES"/>
         </w:rPr>
         <w:t>quizás</w:t>
       </w:r>
       <w:r>
         <w:rPr>
+          <w:rFonts w:ascii="Times New Roman" w:hAnsi="Times New Roman" w:cs="Times New Roman"/>
           <w:lang w:val="es-ES"/>
         </w:rPr>
         <w:t xml:space="preserve"> los ciudadanos que se atienden en </w:t>
       </w:r>
       <w:r>
         <w:rPr>
+          <w:rFonts w:ascii="Times New Roman" w:hAnsi="Times New Roman" w:cs="Times New Roman"/>
           <w:lang w:val="es-ES"/>
         </w:rPr>
         <w:t xml:space="preserve">el hospital podrían tener una mejor perspectiva sobre </w:t>
       </w:r>
       <w:r>
         <w:rPr>
+          <w:rFonts w:ascii="Times New Roman" w:hAnsi="Times New Roman" w:cs="Times New Roman"/>
           <w:lang w:val="es-ES"/>
         </w:rPr>
         <w:t>qué</w:t>
       </w:r>
       <w:r>
         <w:rPr>
+          <w:rFonts w:ascii="Times New Roman" w:hAnsi="Times New Roman" w:cs="Times New Roman"/>
           <w:lang w:val="es-ES"/>
         </w:rPr>
         <w:t xml:space="preserve"> servicios mejorar, fue por esto que solicito a la Unidad de Calidad el consolidado de los reclamos</w:t>
       </w:r>
       <w:r>
         <w:rPr>
+          <w:rFonts w:ascii="Times New Roman" w:hAnsi="Times New Roman" w:cs="Times New Roman"/>
           <w:lang w:val="es-ES"/>
         </w:rPr>
         <w:t xml:space="preserve"> presentados por los ciudadanos</w:t>
       </w:r>
-      <w:bookmarkStart w:id="0" w:name="_GoBack"/>
-      <w:bookmarkEnd w:id="0"/>
-      <w:r>
-        <w:rPr>
+      <w:r>
+        <w:rPr>
+          <w:rFonts w:ascii="Times New Roman" w:hAnsi="Times New Roman" w:cs="Times New Roman"/>
           <w:lang w:val="es-ES"/>
         </w:rPr>
         <w:t xml:space="preserve"> en el </w:t>
       </w:r>
       <w:r>
         <w:rPr>
+          <w:rFonts w:ascii="Times New Roman" w:hAnsi="Times New Roman" w:cs="Times New Roman"/>
           <w:lang w:val="es-ES"/>
         </w:rPr>
         <w:t>último</w:t>
       </w:r>
       <w:r>
         <w:rPr>
+          <w:rFonts w:ascii="Times New Roman" w:hAnsi="Times New Roman" w:cs="Times New Roman"/>
           <w:lang w:val="es-ES"/>
         </w:rPr>
         <w:t xml:space="preserve"> año. Cuando hizo este pedido, se pudo dar cuenta que la Unidad de Calidad no </w:t>
       </w:r>
       <w:r>
         <w:rPr>
+          <w:rFonts w:ascii="Times New Roman" w:hAnsi="Times New Roman" w:cs="Times New Roman"/>
           <w:lang w:val="es-ES"/>
         </w:rPr>
         <w:t>tenía</w:t>
       </w:r>
       <w:r>
         <w:rPr>
+          <w:rFonts w:ascii="Times New Roman" w:hAnsi="Times New Roman" w:cs="Times New Roman"/>
           <w:lang w:val="es-ES"/>
         </w:rPr>
         <w:t xml:space="preserve"> un reporte consolidado de estos reclamos ya que solo le presentaron algunos y no </w:t>
       </w:r>
       <w:r>
         <w:rPr>
+          <w:rFonts w:ascii="Times New Roman" w:hAnsi="Times New Roman" w:cs="Times New Roman"/>
           <w:lang w:val="es-ES"/>
         </w:rPr>
         <w:t xml:space="preserve">supieron dar respuesta sobre </w:t>
       </w:r>
       <w:r>
         <w:rPr>
+          <w:rFonts w:ascii="Times New Roman" w:hAnsi="Times New Roman" w:cs="Times New Roman"/>
           <w:lang w:val="es-ES"/>
         </w:rPr>
         <w:t>cómo</w:t>
       </w:r>
       <w:r>
         <w:rPr>
+          <w:rFonts w:ascii="Times New Roman" w:hAnsi="Times New Roman" w:cs="Times New Roman"/>
           <w:lang w:val="es-ES"/>
         </w:rPr>
         <w:t xml:space="preserve"> fueron solucionados. El personal de Calidad se </w:t>
       </w:r>
       <w:r>
         <w:rPr>
+          <w:rFonts w:ascii="Times New Roman" w:hAnsi="Times New Roman" w:cs="Times New Roman"/>
           <w:lang w:val="es-ES"/>
         </w:rPr>
         <w:t>ofreció</w:t>
       </w:r>
       <w:r>
         <w:rPr>
+          <w:rFonts w:ascii="Times New Roman" w:hAnsi="Times New Roman" w:cs="Times New Roman"/>
           <w:lang w:val="es-ES"/>
         </w:rPr>
         <w:t xml:space="preserve"> a hacer el reporte y poder presentarle cuales son los servicios </w:t>
       </w:r>
       <w:r>
         <w:rPr>
+          <w:rFonts w:ascii="Times New Roman" w:hAnsi="Times New Roman" w:cs="Times New Roman"/>
           <w:lang w:val="es-ES"/>
         </w:rPr>
         <w:t>más</w:t>
       </w:r>
       <w:r>
         <w:rPr>
+          <w:rFonts w:ascii="Times New Roman" w:hAnsi="Times New Roman" w:cs="Times New Roman"/>
           <w:lang w:val="es-ES"/>
         </w:rPr>
         <w:t xml:space="preserve"> </w:t>
       </w:r>
       <w:r>
         <w:rPr>
+          <w:rFonts w:ascii="Times New Roman" w:hAnsi="Times New Roman" w:cs="Times New Roman"/>
           <w:lang w:val="es-ES"/>
         </w:rPr>
         <w:t>reclamados,</w:t>
       </w:r>
       <w:r>
         <w:rPr>
+          <w:rFonts w:ascii="Times New Roman" w:hAnsi="Times New Roman" w:cs="Times New Roman"/>
           <w:lang w:val="es-ES"/>
         </w:rPr>
         <w:t xml:space="preserve"> pero le indicaron que este reporte se demoraría en estar lista un par de semanas. </w:t>
       </w:r>
       <w:r>
         <w:rPr>
+          <w:rFonts w:ascii="Times New Roman" w:hAnsi="Times New Roman" w:cs="Times New Roman"/>
           <w:lang w:val="es-ES"/>
         </w:rPr>
         <w:t xml:space="preserve">Esto le genero un poco de fastidio a Ana debido a que ella deseaba poder reunirse con los jefes de departamentos en unos días para indicarles </w:t>
       </w:r>
       <w:r>
         <w:rPr>
+          <w:rFonts w:ascii="Times New Roman" w:hAnsi="Times New Roman" w:cs="Times New Roman"/>
           <w:lang w:val="es-ES"/>
         </w:rPr>
         <w:t>cuál</w:t>
       </w:r>
       <w:r>
         <w:rPr>
+          <w:rFonts w:ascii="Times New Roman" w:hAnsi="Times New Roman" w:cs="Times New Roman"/>
           <w:lang w:val="es-ES"/>
         </w:rPr>
         <w:t xml:space="preserve"> era su plan de mejoras para el hospital.</w:t>
@@ -343,125 +404,157 @@
     </w:p>
     <w:p>
       <w:pPr>
-        <w:rPr>
+        <w:spacing w:line="360" w:lineRule="auto"/>
+        <w:rPr>
+          <w:rFonts w:ascii="Times New Roman" w:hAnsi="Times New Roman" w:cs="Times New Roman"/>
           <w:lang w:val="es-ES"/>
         </w:rPr>
       </w:pPr>
     </w:p>
     <w:p>
       <w:pPr>
+        <w:spacing w:line="360" w:lineRule="auto"/>
         <w:jc w:val="both"/>
         <w:rPr>
+          <w:rFonts w:ascii="Times New Roman" w:hAnsi="Times New Roman" w:cs="Times New Roman"/>
           <w:lang w:val="es-ES"/>
         </w:rPr>
       </w:pPr>
       <w:r>
         <w:rPr>
+          <w:rFonts w:ascii="Times New Roman" w:hAnsi="Times New Roman" w:cs="Times New Roman"/>
           <w:lang w:val="es-ES"/>
         </w:rPr>
         <w:t xml:space="preserve">Mientras Ana espera que el personal de Calidad </w:t>
       </w:r>
       <w:r>
         <w:rPr>
+          <w:rFonts w:ascii="Times New Roman" w:hAnsi="Times New Roman" w:cs="Times New Roman"/>
           <w:lang w:val="es-ES"/>
         </w:rPr>
         <w:t>realice</w:t>
       </w:r>
       <w:r>
         <w:rPr>
+          <w:rFonts w:ascii="Times New Roman" w:hAnsi="Times New Roman" w:cs="Times New Roman"/>
           <w:lang w:val="es-ES"/>
         </w:rPr>
         <w:t xml:space="preserve"> </w:t>
       </w:r>
       <w:r>
         <w:rPr>
+          <w:rFonts w:ascii="Times New Roman" w:hAnsi="Times New Roman" w:cs="Times New Roman"/>
           <w:lang w:val="es-ES"/>
         </w:rPr>
         <w:t>el reporte de los reclamos,</w:t>
       </w:r>
       <w:r>
         <w:rPr>
+          <w:rFonts w:ascii="Times New Roman" w:hAnsi="Times New Roman" w:cs="Times New Roman"/>
           <w:lang w:val="es-ES"/>
         </w:rPr>
         <w:t xml:space="preserve"> </w:t>
       </w:r>
       <w:r>
         <w:rPr>
+          <w:rFonts w:ascii="Times New Roman" w:hAnsi="Times New Roman" w:cs="Times New Roman"/>
           <w:lang w:val="es-ES"/>
         </w:rPr>
         <w:t>decidió</w:t>
       </w:r>
       <w:r>
         <w:rPr>
+          <w:rFonts w:ascii="Times New Roman" w:hAnsi="Times New Roman" w:cs="Times New Roman"/>
           <w:lang w:val="es-ES"/>
         </w:rPr>
         <w:t xml:space="preserve"> no quedarse de brazos cruzados y hacer visitas al hospital haciéndose pasar por una paciente para encontrar cuales eran los problemas que la mayoría de pacientes encontraba, durante estas visitas aleatorias tuvo conversaciones con diversos pacientes y encontró que ellos tenían preocupaciones diferentes a la que le habían </w:t>
       </w:r>
       <w:r>
         <w:rPr>
+          <w:rFonts w:ascii="Times New Roman" w:hAnsi="Times New Roman" w:cs="Times New Roman"/>
           <w:lang w:val="es-ES"/>
         </w:rPr>
         <w:t xml:space="preserve">presentado los jefes durante su reunión, </w:t>
       </w:r>
       <w:r>
         <w:rPr>
-          <w:lang w:val="es-ES"/>
-        </w:rPr>
-        <w:t xml:space="preserve">esto le genero una duda sobre si su personal es totalmente sincero sobre los problemas que hay en el hospital o si es que ellos también desconocen los problemas que presentan los ciudadanos al momento que se atienden. </w:t>
+          <w:rFonts w:ascii="Times New Roman" w:hAnsi="Times New Roman" w:cs="Times New Roman"/>
+          <w:lang w:val="es-ES"/>
+        </w:rPr>
+        <w:t xml:space="preserve">esto le genero una duda sobre si su personal es totalmente sincero sobre los </w:t>
+      </w:r>
+      <w:r>
+        <w:rPr>
+          <w:rFonts w:ascii="Times New Roman" w:hAnsi="Times New Roman" w:cs="Times New Roman"/>
+          <w:lang w:val="es-ES"/>
+        </w:rPr>
+        <w:lastRenderedPageBreak/>
+        <w:t xml:space="preserve">problemas que hay en el hospital o si es que ellos también desconocen los problemas que presentan los ciudadanos al momento que se atienden. </w:t>
       </w:r>
     </w:p>
     <w:p>
       <w:pPr>
-        <w:rPr>
+        <w:spacing w:line="360" w:lineRule="auto"/>
+        <w:rPr>
+          <w:rFonts w:ascii="Times New Roman" w:hAnsi="Times New Roman" w:cs="Times New Roman"/>
           <w:lang w:val="es-ES"/>
         </w:rPr>
       </w:pPr>
     </w:p>
     <w:p>
       <w:pPr>
+        <w:spacing w:line="360" w:lineRule="auto"/>
         <w:jc w:val="both"/>
         <w:rPr>
+          <w:rFonts w:ascii="Times New Roman" w:hAnsi="Times New Roman" w:cs="Times New Roman"/>
           <w:lang w:val="es-ES"/>
         </w:rPr>
       </w:pPr>
       <w:r>
         <w:rPr>
+          <w:rFonts w:ascii="Times New Roman" w:hAnsi="Times New Roman" w:cs="Times New Roman"/>
           <w:lang w:val="es-ES"/>
         </w:rPr>
         <w:t xml:space="preserve">Ana sabe que </w:t>
       </w:r>
       <w:r>
         <w:rPr>
+          <w:rFonts w:ascii="Times New Roman" w:hAnsi="Times New Roman" w:cs="Times New Roman"/>
           <w:lang w:val="es-ES"/>
         </w:rPr>
         <w:t xml:space="preserve">tiene </w:t>
       </w:r>
       <w:r>
         <w:rPr>
+          <w:rFonts w:ascii="Times New Roman" w:hAnsi="Times New Roman" w:cs="Times New Roman"/>
           <w:lang w:val="es-ES"/>
         </w:rPr>
         <w:t xml:space="preserve">un cargo de confianza y que hay probabilidad que la cambien dentro de poco tiempo, por eso le gustaría hacer un documento con un análisis exhaustivo </w:t>
       </w:r>
       <w:r>
         <w:rPr>
+          <w:rFonts w:ascii="Times New Roman" w:hAnsi="Times New Roman" w:cs="Times New Roman"/>
           <w:lang w:val="es-ES"/>
         </w:rPr>
         <w:t xml:space="preserve">sobre en </w:t>
       </w:r>
       <w:r>
         <w:rPr>
+          <w:rFonts w:ascii="Times New Roman" w:hAnsi="Times New Roman" w:cs="Times New Roman"/>
           <w:lang w:val="es-ES"/>
         </w:rPr>
         <w:t>qué</w:t>
       </w:r>
       <w:r>
         <w:rPr>
+          <w:rFonts w:ascii="Times New Roman" w:hAnsi="Times New Roman" w:cs="Times New Roman"/>
           <w:lang w:val="es-ES"/>
         </w:rPr>
         <w:t xml:space="preserve"> servicios se necesitan implementar mejoras y que este documento pueda servir para gestiones futuras para poder mejorar el servicio poco a poco. </w:t>
       </w:r>
       <w:r>
         <w:rPr>
+          <w:rFonts w:ascii="Times New Roman" w:hAnsi="Times New Roman" w:cs="Times New Roman"/>
           <w:lang w:val="es-ES"/>
         </w:rPr>
         <w:t>Para poder realizar este documento, Ana necesita conocer los principales problemas percibidos por los ciudadanos sobre el servicio brindado y realizar un plan que interconecte todas las mejoras para que todo el hospital se vea beneficiado de ellas.</w:t>
@@ -478,7 +571,7 @@
 </file>
 
 <file path=word/styles.xml><?xml version="1.0" encoding="utf-8"?>
-<w:styles xmlns:mc="http://schemas.openxmlformats.org/markup-compatibility/2006" xmlns:r="http://schemas.openxmlformats.org/officeDocument/2006/relationships" xmlns:w="http://schemas.openxmlformats.org/wordprocessingml/2006/main" xmlns:w14="http://schemas.microsoft.com/office/word/2010/wordml" xmlns:w15="http://schemas.microsoft.com/office/word/2012/wordml" mc:Ignorable="w14 w15">
+<w:styles xmlns:mc="http://schemas.openxmlformats.org/markup-compatibility/2006" xmlns:r="http://schemas.openxmlformats.org/officeDocument/2006/relationships" xmlns:w="http://schemas.openxmlformats.org/wordprocessingml/2006/main" xmlns:w14="http://schemas.microsoft.com/office/word/2010/wordml" xmlns:w15="http://schemas.microsoft.com/office/word/2012/wordml" xmlns:w16cid="http://schemas.microsoft.com/office/word/2016/wordml/cid" xmlns:w16se="http://schemas.microsoft.com/office/word/2015/wordml/symex" mc:Ignorable="w14 w15 w16se w16cid">
   <w:docDefaults>
     <w:rPrDefault>
       <w:rPr>
@@ -490,7 +583,7 @@
     </w:rPrDefault>
     <w:pPrDefault/>
   </w:docDefaults>
-  <w:latentStyles w:defLockedState="0" w:defUIPriority="99" w:defSemiHidden="0" w:defUnhideWhenUsed="0" w:defQFormat="0" w:count="382">
+  <w:latentStyles w:defLockedState="0" w:defUIPriority="99" w:defSemiHidden="0" w:defUnhideWhenUsed="0" w:defQFormat="0" w:count="375">
     <w:lsdException w:name="Normal" w:uiPriority="0" w:qFormat="1"/>
     <w:lsdException w:name="heading 1" w:uiPriority="9" w:qFormat="1"/>
     <w:lsdException w:name="heading 2" w:semiHidden="1" w:uiPriority="9" w:unhideWhenUsed="1" w:qFormat="1"/>
@@ -647,15 +740,6 @@
     <w:lsdException w:name="Balloon Text" w:semiHidden="1" w:unhideWhenUsed="1"/>
     <w:lsdException w:name="Table Grid" w:uiPriority="39"/>
     <w:lsdException w:name="Table Theme" w:semiHidden="1" w:unhideWhenUsed="1"/>
-    <w:lsdException w:name="Note Level 1" w:semiHidden="1" w:unhideWhenUsed="1"/>
-    <w:lsdException w:name="Note Level 2" w:semiHidden="1" w:unhideWhenUsed="1"/>
-    <w:lsdException w:name="Note Level 3" w:semiHidden="1" w:unhideWhenUsed="1"/>
-    <w:lsdException w:name="Note Level 4" w:semiHidden="1" w:unhideWhenUsed="1"/>
-    <w:lsdException w:name="Note Level 5" w:semiHidden="1" w:unhideWhenUsed="1"/>
-    <w:lsdException w:name="Note Level 6" w:semiHidden="1" w:unhideWhenUsed="1"/>
-    <w:lsdException w:name="Note Level 7" w:semiHidden="1" w:unhideWhenUsed="1"/>
-    <w:lsdException w:name="Note Level 8" w:semiHidden="1" w:unhideWhenUsed="1"/>
-    <w:lsdException w:name="Note Level 9" w:semiHidden="1" w:unhideWhenUsed="1"/>
     <w:lsdException w:name="Placeholder Text" w:semiHidden="1"/>
     <w:lsdException w:name="No Spacing" w:uiPriority="1" w:qFormat="1"/>
     <w:lsdException w:name="Light Shading" w:uiPriority="60"/>

</xml_diff>